<commit_message>
Bioinfor.-Tools aktualisiert und neue Ebooks
</commit_message>
<xml_diff>
--- a/Studium MW/Bioinformatische Tools/Mitschriften.docx
+++ b/Studium MW/Bioinformatische Tools/Mitschriften.docx
@@ -4741,135 +4741,1422 @@
       <w:r>
         <w:t xml:space="preserve"> (aus MSA)</w:t>
       </w:r>
+    </w:p>
+    <w:p>
+      <w:r>
+        <w:t xml:space="preserve">Informationsgehalt </w:t>
+      </w:r>
+      <w:proofErr w:type="spellStart"/>
+      <w:r>
+        <w:t>S</w:t>
+      </w:r>
+      <w:r>
+        <w:rPr>
+          <w:vertAlign w:val="subscript"/>
+        </w:rPr>
+        <w:t>obs</w:t>
+      </w:r>
+      <w:proofErr w:type="spellEnd"/>
+      <w:r>
+        <w:t>=</w:t>
+      </w:r>
+      <w:r>
+        <w:t>-(</w:t>
+      </w:r>
+      <w:proofErr w:type="spellStart"/>
+      <w:r>
+        <w:t>p</w:t>
+      </w:r>
+      <w:r>
+        <w:rPr>
+          <w:vertAlign w:val="subscript"/>
+        </w:rPr>
+        <w:t>A</w:t>
+      </w:r>
+      <w:proofErr w:type="spellEnd"/>
+      <w:r>
+        <w:t>*log</w:t>
+      </w:r>
+      <w:r>
+        <w:rPr>
+          <w:vertAlign w:val="subscript"/>
+        </w:rPr>
+        <w:t>2</w:t>
+      </w:r>
+      <w:r>
+        <w:t>p</w:t>
+      </w:r>
+      <w:r>
+        <w:rPr>
+          <w:vertAlign w:val="subscript"/>
+        </w:rPr>
+        <w:t>A</w:t>
+      </w:r>
+      <w:r>
+        <w:t xml:space="preserve">+ </w:t>
+      </w:r>
+      <w:proofErr w:type="spellStart"/>
+      <w:r>
+        <w:t>p</w:t>
+      </w:r>
+      <w:r>
+        <w:rPr>
+          <w:vertAlign w:val="subscript"/>
+        </w:rPr>
+        <w:t>B</w:t>
+      </w:r>
+      <w:proofErr w:type="spellEnd"/>
+      <w:r>
+        <w:t>*log</w:t>
+      </w:r>
+      <w:r>
+        <w:rPr>
+          <w:vertAlign w:val="subscript"/>
+        </w:rPr>
+        <w:t>2</w:t>
+      </w:r>
+      <w:r>
+        <w:t>p</w:t>
+      </w:r>
+      <w:r>
+        <w:rPr>
+          <w:vertAlign w:val="subscript"/>
+        </w:rPr>
+        <w:t>B</w:t>
+      </w:r>
+      <w:r>
+        <w:t>+…)</w:t>
+      </w:r>
+    </w:p>
+    <w:p>
+      <w:r>
+        <w:t>Auftragen der Informationsgehalte der einzelnen Stellen, aufgeteilt nach den Inf.-Gehältern der einzelnen Zustände.  Aufgetragen: R=</w:t>
+      </w:r>
+      <w:proofErr w:type="spellStart"/>
+      <w:r>
+        <w:t>S</w:t>
+      </w:r>
+      <w:r>
+        <w:rPr>
+          <w:vertAlign w:val="subscript"/>
+        </w:rPr>
+        <w:t>max</w:t>
+      </w:r>
+      <w:r>
+        <w:t>-S</w:t>
+      </w:r>
+      <w:r>
+        <w:rPr>
+          <w:vertAlign w:val="subscript"/>
+        </w:rPr>
+        <w:t>obs</w:t>
+      </w:r>
+      <w:proofErr w:type="spellEnd"/>
+      <w:r>
+        <w:t xml:space="preserve">, wobei </w:t>
+      </w:r>
+      <w:proofErr w:type="spellStart"/>
+      <w:r>
+        <w:t>S</w:t>
+      </w:r>
+      <w:r>
+        <w:rPr>
+          <w:vertAlign w:val="subscript"/>
+        </w:rPr>
+        <w:t>max</w:t>
+      </w:r>
+      <w:proofErr w:type="spellEnd"/>
+      <w:r>
+        <w:t xml:space="preserve"> der Fall mit idealer Gleichverteilung der Wahrscheinlichkeiten ist. -&gt; Höhe der Balken bedeutet, wie sicher man sich sein kann, dass der Buchstabe erscheint!</w:t>
+      </w:r>
+      <w:r>
+        <w:t xml:space="preserve"> Hoher Balken -&gt; Stelle/Spalte ist tendenziell stärker konserviert.</w:t>
+      </w:r>
+      <w:r>
+        <w:br/>
+        <w:t>Lücken werden in den relativen Häufigkeiten berücksichtigt, aber nicht mit eingezeichnet, zählen nicht mit in den Ergebnisraum/Alphabet und gehen nicht in H(X) ein.</w:t>
+      </w:r>
+    </w:p>
+    <w:p>
+      <w:r>
+        <w:t>GG-G</w:t>
+      </w:r>
+      <w:r>
+        <w:br/>
+        <w:t>GG-C</w:t>
+      </w:r>
+      <w:r>
+        <w:br/>
+        <w:t>GAGA</w:t>
+      </w:r>
+      <w:r>
+        <w:br/>
+        <w:t>GAGT</w:t>
+      </w:r>
+    </w:p>
+    <w:p>
+      <w:r>
+        <w:t>Stelle 1:</w:t>
+      </w:r>
+      <w:r>
+        <w:br/>
+      </w:r>
+      <w:proofErr w:type="spellStart"/>
+      <w:r>
+        <w:t>p</w:t>
+      </w:r>
+      <w:r>
+        <w:rPr>
+          <w:vertAlign w:val="subscript"/>
+        </w:rPr>
+        <w:t>G</w:t>
+      </w:r>
+      <w:proofErr w:type="spellEnd"/>
+      <w:r>
+        <w:t>=4/4</w:t>
+      </w:r>
+      <w:r>
+        <w:br/>
+        <w:t>H</w:t>
+      </w:r>
+      <w:r>
+        <w:rPr>
+          <w:vertAlign w:val="subscript"/>
+        </w:rPr>
+        <w:t>S1</w:t>
+      </w:r>
+      <w:r>
+        <w:rPr>
+          <w:vertAlign w:val="subscript"/>
+        </w:rPr>
+        <w:t xml:space="preserve"> </w:t>
+      </w:r>
+      <w:r>
+        <w:t>=</w:t>
+      </w:r>
+      <w:r>
+        <w:t xml:space="preserve"> </w:t>
+      </w:r>
+      <w:r>
+        <w:t>-Summe über Ereignisraum(</w:t>
+      </w:r>
+      <w:proofErr w:type="spellStart"/>
+      <w:r>
+        <w:t>p</w:t>
+      </w:r>
+      <w:r>
+        <w:rPr>
+          <w:vertAlign w:val="subscript"/>
+        </w:rPr>
+        <w:t>i</w:t>
+      </w:r>
+      <w:proofErr w:type="spellEnd"/>
+      <w:r>
+        <w:t>*log</w:t>
+      </w:r>
+      <w:r>
+        <w:rPr>
+          <w:vertAlign w:val="subscript"/>
+        </w:rPr>
+        <w:t>2</w:t>
+      </w:r>
+      <w:r>
+        <w:t>(</w:t>
+      </w:r>
+      <w:proofErr w:type="spellStart"/>
+      <w:r>
+        <w:t>p</w:t>
+      </w:r>
+      <w:r>
+        <w:rPr>
+          <w:vertAlign w:val="subscript"/>
+        </w:rPr>
+        <w:t>i</w:t>
+      </w:r>
+      <w:proofErr w:type="spellEnd"/>
+      <w:r>
+        <w:t>))</w:t>
+      </w:r>
+      <w:r>
+        <w:t xml:space="preserve"> </w:t>
+      </w:r>
+      <w:r>
+        <w:t>=</w:t>
+      </w:r>
+      <w:r>
+        <w:t xml:space="preserve"> </w:t>
+      </w:r>
+      <w:r>
+        <w:t xml:space="preserve">… (s. oben </w:t>
+      </w:r>
+      <w:proofErr w:type="spellStart"/>
+      <w:r>
+        <w:t>S</w:t>
+      </w:r>
+      <w:r>
+        <w:rPr>
+          <w:vertAlign w:val="subscript"/>
+        </w:rPr>
+        <w:t>obs</w:t>
+      </w:r>
+      <w:proofErr w:type="spellEnd"/>
+      <w:r>
+        <w:t>)</w:t>
+      </w:r>
+      <w:r>
+        <w:t xml:space="preserve"> </w:t>
+      </w:r>
+      <w:r>
+        <w:t>=</w:t>
+      </w:r>
+      <w:r>
+        <w:t xml:space="preserve"> </w:t>
+      </w:r>
+      <w:r>
+        <w:t>-1*log</w:t>
+      </w:r>
+      <w:r>
+        <w:rPr>
+          <w:vertAlign w:val="subscript"/>
+        </w:rPr>
+        <w:t>2</w:t>
+      </w:r>
+      <w:r>
+        <w:t>(1)</w:t>
+      </w:r>
+      <w:r>
+        <w:t xml:space="preserve"> </w:t>
+      </w:r>
+      <w:r>
+        <w:t>=</w:t>
+      </w:r>
+      <w:r>
+        <w:t xml:space="preserve"> </w:t>
+      </w:r>
+      <w:r>
+        <w:t xml:space="preserve">0 </w:t>
+      </w:r>
+      <w:proofErr w:type="spellStart"/>
+      <w:r>
+        <w:t>bit</w:t>
+      </w:r>
+      <w:proofErr w:type="spellEnd"/>
+      <w:r>
+        <w:br/>
+      </w:r>
+      <w:proofErr w:type="spellStart"/>
+      <w:r>
+        <w:t>H</w:t>
+      </w:r>
+      <w:r>
+        <w:rPr>
+          <w:vertAlign w:val="subscript"/>
+        </w:rPr>
+        <w:t>max</w:t>
+      </w:r>
+      <w:proofErr w:type="spellEnd"/>
+      <w:r>
+        <w:rPr>
+          <w:vertAlign w:val="subscript"/>
+        </w:rPr>
+        <w:t xml:space="preserve"> </w:t>
+      </w:r>
+      <w:r>
+        <w:t>=</w:t>
+      </w:r>
+      <w:r>
+        <w:t xml:space="preserve"> </w:t>
+      </w:r>
+      <w:r>
+        <w:t>log</w:t>
+      </w:r>
+      <w:r>
+        <w:rPr>
+          <w:vertAlign w:val="subscript"/>
+        </w:rPr>
+        <w:t>2</w:t>
+      </w:r>
+      <w:r>
+        <w:t>(4)</w:t>
+      </w:r>
+      <w:r>
+        <w:t xml:space="preserve"> </w:t>
+      </w:r>
+      <w:r>
+        <w:t>=</w:t>
+      </w:r>
+      <w:r>
+        <w:t xml:space="preserve"> </w:t>
+      </w:r>
+      <w:r>
+        <w:t xml:space="preserve">2 [2 </w:t>
+      </w:r>
+      <w:proofErr w:type="spellStart"/>
+      <w:r>
+        <w:t>bits</w:t>
+      </w:r>
+      <w:proofErr w:type="spellEnd"/>
+      <w:r>
+        <w:t xml:space="preserve"> für 4 Zeichen ATCG maximal]</w:t>
+      </w:r>
+      <w:r>
+        <w:br/>
+        <w:t>Balkenhöhe R</w:t>
+      </w:r>
+      <w:r>
+        <w:rPr>
+          <w:vertAlign w:val="subscript"/>
+        </w:rPr>
+        <w:t>S1</w:t>
+      </w:r>
+      <w:r>
+        <w:rPr>
+          <w:vertAlign w:val="subscript"/>
+        </w:rPr>
+        <w:t xml:space="preserve"> </w:t>
+      </w:r>
+      <w:r>
+        <w:t>=</w:t>
+      </w:r>
+      <w:r>
+        <w:t xml:space="preserve"> </w:t>
+      </w:r>
+      <w:r>
+        <w:t>H</w:t>
+      </w:r>
+      <w:r>
+        <w:rPr>
+          <w:vertAlign w:val="subscript"/>
+        </w:rPr>
+        <w:t>max</w:t>
+      </w:r>
+      <w:r>
+        <w:t>-H</w:t>
+      </w:r>
+      <w:r>
+        <w:rPr>
+          <w:vertAlign w:val="subscript"/>
+        </w:rPr>
+        <w:t>S1</w:t>
+      </w:r>
+      <w:r>
+        <w:rPr>
+          <w:vertAlign w:val="subscript"/>
+        </w:rPr>
+        <w:t xml:space="preserve"> </w:t>
+      </w:r>
+      <w:r>
+        <w:t>=</w:t>
+      </w:r>
+      <w:r>
+        <w:t xml:space="preserve"> </w:t>
+      </w:r>
+      <w:r>
+        <w:t xml:space="preserve">2 </w:t>
+      </w:r>
+      <w:proofErr w:type="spellStart"/>
+      <w:r>
+        <w:t>bit</w:t>
+      </w:r>
+      <w:proofErr w:type="spellEnd"/>
+      <w:r>
+        <w:br/>
+        <w:t>Beitrag B</w:t>
+      </w:r>
+      <w:r>
+        <w:rPr>
+          <w:vertAlign w:val="subscript"/>
+        </w:rPr>
+        <w:t>S1</w:t>
+      </w:r>
+      <w:r>
+        <w:t>(G)</w:t>
+      </w:r>
+      <w:r>
+        <w:t xml:space="preserve"> </w:t>
+      </w:r>
+      <w:r>
+        <w:t>=</w:t>
+      </w:r>
+      <w:r>
+        <w:t xml:space="preserve"> </w:t>
+      </w:r>
+      <w:proofErr w:type="spellStart"/>
+      <w:r>
+        <w:t>p</w:t>
+      </w:r>
+      <w:r>
+        <w:rPr>
+          <w:vertAlign w:val="subscript"/>
+        </w:rPr>
+        <w:t>G</w:t>
+      </w:r>
+      <w:proofErr w:type="spellEnd"/>
+      <w:r>
+        <w:t>*R</w:t>
+      </w:r>
+      <w:r>
+        <w:rPr>
+          <w:vertAlign w:val="subscript"/>
+        </w:rPr>
+        <w:t>S1</w:t>
+      </w:r>
+      <w:r>
+        <w:rPr>
+          <w:vertAlign w:val="subscript"/>
+        </w:rPr>
+        <w:t xml:space="preserve"> </w:t>
+      </w:r>
+      <w:r>
+        <w:t>=</w:t>
+      </w:r>
+      <w:r>
+        <w:t xml:space="preserve"> </w:t>
+      </w:r>
+      <w:r>
+        <w:t xml:space="preserve">2 </w:t>
+      </w:r>
+      <w:proofErr w:type="spellStart"/>
+      <w:r>
+        <w:t>bit</w:t>
+      </w:r>
+      <w:proofErr w:type="spellEnd"/>
+    </w:p>
+    <w:p>
+      <w:r>
+        <w:t>Stelle 2:</w:t>
+      </w:r>
+      <w:r>
+        <w:br/>
+        <w:t>H</w:t>
+      </w:r>
+      <w:r>
+        <w:rPr>
+          <w:vertAlign w:val="subscript"/>
+        </w:rPr>
+        <w:t>S2</w:t>
+      </w:r>
+      <w:r>
+        <w:rPr>
+          <w:vertAlign w:val="subscript"/>
+        </w:rPr>
+        <w:t xml:space="preserve"> </w:t>
+      </w:r>
+      <w:r>
+        <w:t xml:space="preserve">= 1 </w:t>
+      </w:r>
+      <w:proofErr w:type="spellStart"/>
+      <w:r>
+        <w:t>bit</w:t>
+      </w:r>
+      <w:proofErr w:type="spellEnd"/>
+      <w:r>
+        <w:br/>
+        <w:t>R</w:t>
+      </w:r>
+      <w:r>
+        <w:rPr>
+          <w:vertAlign w:val="subscript"/>
+        </w:rPr>
+        <w:t>S2</w:t>
+      </w:r>
+      <w:r>
+        <w:t xml:space="preserve"> = 1 </w:t>
+      </w:r>
+      <w:proofErr w:type="spellStart"/>
+      <w:r>
+        <w:t>bit</w:t>
+      </w:r>
+      <w:proofErr w:type="spellEnd"/>
+      <w:r>
+        <w:br/>
+        <w:t>B</w:t>
+      </w:r>
+      <w:r>
+        <w:rPr>
+          <w:vertAlign w:val="subscript"/>
+        </w:rPr>
+        <w:t>S2</w:t>
+      </w:r>
+      <w:r>
+        <w:t>(G)</w:t>
+      </w:r>
+      <w:r>
+        <w:t xml:space="preserve"> </w:t>
+      </w:r>
+      <w:r>
+        <w:t>=</w:t>
+      </w:r>
+      <w:r>
+        <w:t xml:space="preserve"> </w:t>
+      </w:r>
+      <w:r>
+        <w:t>B</w:t>
+      </w:r>
+      <w:r>
+        <w:rPr>
+          <w:vertAlign w:val="subscript"/>
+        </w:rPr>
+        <w:t>S2</w:t>
+      </w:r>
+      <w:r>
+        <w:t>(A)</w:t>
+      </w:r>
+      <w:r>
+        <w:t xml:space="preserve"> </w:t>
+      </w:r>
+      <w:r>
+        <w:t>=</w:t>
+      </w:r>
+      <w:r>
+        <w:t xml:space="preserve"> </w:t>
+      </w:r>
+      <w:r>
+        <w:t xml:space="preserve">0,5 </w:t>
+      </w:r>
+      <w:proofErr w:type="spellStart"/>
+      <w:r>
+        <w:t>bit</w:t>
+      </w:r>
+      <w:proofErr w:type="spellEnd"/>
+    </w:p>
+    <w:p>
+      <w:r>
+        <w:t>Stelle 3:</w:t>
+      </w:r>
+      <w:r>
+        <w:br/>
+        <w:t>H</w:t>
+      </w:r>
+      <w:r>
+        <w:rPr>
+          <w:vertAlign w:val="subscript"/>
+        </w:rPr>
+        <w:t>S3</w:t>
+      </w:r>
+      <w:r>
+        <w:rPr>
+          <w:vertAlign w:val="subscript"/>
+        </w:rPr>
+        <w:t xml:space="preserve"> </w:t>
+      </w:r>
+      <w:r>
+        <w:t xml:space="preserve">= 0,5 </w:t>
+      </w:r>
+      <w:proofErr w:type="spellStart"/>
+      <w:r>
+        <w:t>bit</w:t>
+      </w:r>
+      <w:proofErr w:type="spellEnd"/>
+      <w:r>
+        <w:t xml:space="preserve"> = 2/4*log</w:t>
+      </w:r>
+      <w:r>
+        <w:rPr>
+          <w:vertAlign w:val="subscript"/>
+        </w:rPr>
+        <w:t>2</w:t>
+      </w:r>
+      <w:r>
+        <w:t xml:space="preserve">(2/4) = </w:t>
+      </w:r>
+      <w:proofErr w:type="spellStart"/>
+      <w:r>
+        <w:t>p</w:t>
+      </w:r>
+      <w:r>
+        <w:rPr>
+          <w:vertAlign w:val="subscript"/>
+        </w:rPr>
+        <w:t>G</w:t>
+      </w:r>
+      <w:proofErr w:type="spellEnd"/>
+      <w:r>
+        <w:t>*log</w:t>
+      </w:r>
+      <w:r>
+        <w:rPr>
+          <w:vertAlign w:val="subscript"/>
+        </w:rPr>
+        <w:t>2</w:t>
+      </w:r>
+      <w:r>
+        <w:t>(</w:t>
+      </w:r>
+      <w:proofErr w:type="spellStart"/>
+      <w:r>
+        <w:t>p</w:t>
+      </w:r>
+      <w:r>
+        <w:rPr>
+          <w:vertAlign w:val="subscript"/>
+        </w:rPr>
+        <w:t>G</w:t>
+      </w:r>
+      <w:proofErr w:type="spellEnd"/>
+      <w:r>
+        <w:t>)</w:t>
+      </w:r>
+      <w:r>
+        <w:br/>
+        <w:t>R</w:t>
+      </w:r>
+      <w:r>
+        <w:rPr>
+          <w:vertAlign w:val="subscript"/>
+        </w:rPr>
+        <w:t>S3</w:t>
+      </w:r>
+      <w:r>
+        <w:rPr>
+          <w:vertAlign w:val="subscript"/>
+        </w:rPr>
+        <w:t xml:space="preserve"> </w:t>
+      </w:r>
+      <w:r>
+        <w:t xml:space="preserve">= 1,5 </w:t>
+      </w:r>
+      <w:proofErr w:type="spellStart"/>
+      <w:r>
+        <w:t>bit</w:t>
+      </w:r>
+      <w:proofErr w:type="spellEnd"/>
+      <w:r>
+        <w:br/>
+        <w:t>B</w:t>
+      </w:r>
+      <w:r>
+        <w:rPr>
+          <w:vertAlign w:val="subscript"/>
+        </w:rPr>
+        <w:t>S3</w:t>
+      </w:r>
+      <w:r>
+        <w:t xml:space="preserve">(G) = 0,75 </w:t>
+      </w:r>
+      <w:proofErr w:type="spellStart"/>
+      <w:r>
+        <w:t>bit</w:t>
+      </w:r>
+      <w:proofErr w:type="spellEnd"/>
+      <w:r>
+        <w:br w:type="page"/>
+      </w:r>
+    </w:p>
+    <w:p>
+      <w:pPr>
+        <w:pStyle w:val="berschrift1"/>
+      </w:pPr>
+      <w:r>
+        <w:lastRenderedPageBreak/>
+        <w:t>Unsicherheit</w:t>
+      </w:r>
+    </w:p>
+    <w:p>
+      <w:r>
+        <w:t>E(X)=Summe(</w:t>
+      </w:r>
+      <w:proofErr w:type="spellStart"/>
+      <w:r>
+        <w:t>p</w:t>
+      </w:r>
+      <w:r>
+        <w:rPr>
+          <w:vertAlign w:val="subscript"/>
+        </w:rPr>
+        <w:t>i</w:t>
+      </w:r>
+      <w:r>
+        <w:t>X</w:t>
+      </w:r>
+      <w:r>
+        <w:rPr>
+          <w:vertAlign w:val="subscript"/>
+        </w:rPr>
+        <w:t>i</w:t>
+      </w:r>
+      <w:proofErr w:type="spellEnd"/>
+      <w:r>
+        <w:t>) … Erwartungswert</w:t>
+      </w:r>
+      <w:r>
+        <w:br/>
+        <w:t xml:space="preserve">Altes Wahrscheinlichkeitsverhältnis </w:t>
+      </w:r>
+      <w:proofErr w:type="spellStart"/>
+      <w:r>
+        <w:t>r</w:t>
+      </w:r>
+      <w:r>
+        <w:rPr>
+          <w:vertAlign w:val="subscript"/>
+        </w:rPr>
+        <w:t>i</w:t>
+      </w:r>
+      <w:proofErr w:type="spellEnd"/>
+      <w:r>
+        <w:t xml:space="preserve"> zu einer Bezugswahrscheinlichkeit q: </w:t>
+      </w:r>
+      <w:proofErr w:type="spellStart"/>
+      <w:r>
+        <w:t>r</w:t>
+      </w:r>
+      <w:r>
+        <w:rPr>
+          <w:vertAlign w:val="subscript"/>
+        </w:rPr>
+        <w:t>i</w:t>
+      </w:r>
+      <w:proofErr w:type="spellEnd"/>
+      <w:r>
+        <w:t>=q/</w:t>
+      </w:r>
+      <w:proofErr w:type="spellStart"/>
+      <w:r>
+        <w:t>p</w:t>
+      </w:r>
+      <w:r>
+        <w:rPr>
+          <w:vertAlign w:val="subscript"/>
+        </w:rPr>
+        <w:t>i</w:t>
+      </w:r>
+      <w:proofErr w:type="spellEnd"/>
+      <w:r>
+        <w:br/>
+        <w:t>Erwartungswert der Unsicherheit: H(X)=Summe über Ergebnisraum(</w:t>
+      </w:r>
+      <w:proofErr w:type="spellStart"/>
+      <w:r>
+        <w:t>p</w:t>
+      </w:r>
+      <w:r>
+        <w:rPr>
+          <w:vertAlign w:val="subscript"/>
+        </w:rPr>
+        <w:t>i</w:t>
+      </w:r>
+      <w:proofErr w:type="spellEnd"/>
+      <w:r>
+        <w:t>*</w:t>
+      </w:r>
+      <w:proofErr w:type="spellStart"/>
+      <w:r>
+        <w:t>r</w:t>
+      </w:r>
+      <w:r>
+        <w:rPr>
+          <w:vertAlign w:val="subscript"/>
+        </w:rPr>
+        <w:t>i</w:t>
+      </w:r>
+      <w:proofErr w:type="spellEnd"/>
+      <w:r>
+        <w:t>)</w:t>
+      </w:r>
+      <w:r>
+        <w:br/>
+        <w:t xml:space="preserve">C. Shannon: q=1, </w:t>
+      </w:r>
+      <w:proofErr w:type="spellStart"/>
+      <w:r>
+        <w:t>r</w:t>
+      </w:r>
+      <w:r>
+        <w:rPr>
+          <w:vertAlign w:val="subscript"/>
+        </w:rPr>
+        <w:t>i</w:t>
+      </w:r>
+      <w:proofErr w:type="spellEnd"/>
+      <w:r>
+        <w:t>=log</w:t>
+      </w:r>
+      <w:r>
+        <w:rPr>
+          <w:vertAlign w:val="subscript"/>
+        </w:rPr>
+        <w:t>2</w:t>
+      </w:r>
+      <w:r>
+        <w:t>(q/</w:t>
+      </w:r>
+      <w:proofErr w:type="spellStart"/>
+      <w:r>
+        <w:t>p</w:t>
+      </w:r>
+      <w:r>
+        <w:rPr>
+          <w:vertAlign w:val="subscript"/>
+        </w:rPr>
+        <w:t>i</w:t>
+      </w:r>
+      <w:proofErr w:type="spellEnd"/>
+      <w:r>
+        <w:t>)=-log</w:t>
+      </w:r>
+      <w:r>
+        <w:rPr>
+          <w:vertAlign w:val="subscript"/>
+        </w:rPr>
+        <w:t>2</w:t>
+      </w:r>
+      <w:r>
+        <w:t xml:space="preserve"> (</w:t>
+      </w:r>
+      <w:proofErr w:type="spellStart"/>
+      <w:r>
+        <w:t>p</w:t>
+      </w:r>
+      <w:r>
+        <w:rPr>
+          <w:vertAlign w:val="subscript"/>
+        </w:rPr>
+        <w:t>i</w:t>
+      </w:r>
+      <w:proofErr w:type="spellEnd"/>
+      <w:r>
+        <w:t>)</w:t>
+      </w:r>
+      <w:r>
+        <w:br/>
+        <w:t>-&gt; H(X)=Summe über Ergebnisraum(-</w:t>
+      </w:r>
+      <w:proofErr w:type="spellStart"/>
+      <w:r>
+        <w:t>p</w:t>
+      </w:r>
+      <w:r>
+        <w:rPr>
+          <w:vertAlign w:val="subscript"/>
+        </w:rPr>
+        <w:t>i</w:t>
+      </w:r>
+      <w:proofErr w:type="spellEnd"/>
+      <w:r>
+        <w:t>*log</w:t>
+      </w:r>
+      <w:r>
+        <w:rPr>
+          <w:vertAlign w:val="subscript"/>
+        </w:rPr>
+        <w:t>2</w:t>
+      </w:r>
+      <w:r>
+        <w:t xml:space="preserve"> (</w:t>
+      </w:r>
+      <w:proofErr w:type="spellStart"/>
+      <w:r>
+        <w:t>p</w:t>
+      </w:r>
+      <w:r>
+        <w:rPr>
+          <w:vertAlign w:val="subscript"/>
+        </w:rPr>
+        <w:t>i</w:t>
+      </w:r>
+      <w:proofErr w:type="spellEnd"/>
+      <w:r>
+        <w:t>))</w:t>
+      </w:r>
+      <w:r>
+        <w:br/>
+      </w:r>
+      <w:proofErr w:type="spellStart"/>
+      <w:r>
+        <w:t>H</w:t>
+      </w:r>
+      <w:r>
+        <w:rPr>
+          <w:vertAlign w:val="subscript"/>
+        </w:rPr>
+        <w:t>max</w:t>
+      </w:r>
+      <w:proofErr w:type="spellEnd"/>
+      <w:r>
+        <w:t>(X)=log</w:t>
+      </w:r>
+      <w:r>
+        <w:rPr>
+          <w:vertAlign w:val="subscript"/>
+        </w:rPr>
+        <w:t>2</w:t>
+      </w:r>
+      <w:r>
+        <w:t xml:space="preserve"> (|Ergebnisraum|)</w:t>
+      </w:r>
+      <w:r>
+        <w:t xml:space="preserve"> Einheit: Bit -&gt; Informationsgehalt eines einzelnen Ereignisses</w:t>
+      </w:r>
+      <w:r>
+        <w:br/>
+        <w:t>H(</w:t>
+      </w:r>
+      <w:proofErr w:type="spellStart"/>
+      <w:r>
+        <w:t>p</w:t>
+      </w:r>
+      <w:r>
+        <w:rPr>
+          <w:vertAlign w:val="subscript"/>
+        </w:rPr>
+        <w:t>i</w:t>
+      </w:r>
+      <w:proofErr w:type="spellEnd"/>
+      <w:r>
+        <w:t>=0)=0*log</w:t>
+      </w:r>
+      <w:r>
+        <w:rPr>
+          <w:vertAlign w:val="subscript"/>
+        </w:rPr>
+        <w:t>2</w:t>
+      </w:r>
+      <w:r>
+        <w:t>(0) = 0!! (Definition)</w:t>
+      </w:r>
+    </w:p>
+    <w:p>
+      <w:r>
+        <w:t xml:space="preserve">Bereiche geringer Sequenzkomplexität: Abschnitte mit „überdurchschnittlich“ hohem Vorkommen einer oder mehrerer Basen/Aminosäuren -&gt; führen oft zu </w:t>
+      </w:r>
+      <w:proofErr w:type="spellStart"/>
+      <w:r>
+        <w:t>false</w:t>
+      </w:r>
+      <w:proofErr w:type="spellEnd"/>
+      <w:r>
+        <w:t xml:space="preserve"> Positives bei heuristischen Suchalgorithmen (BLAST/FASTA)</w:t>
+      </w:r>
+      <w:r>
+        <w:br/>
+        <w:t xml:space="preserve">Komplexitätsfilter (SEG) als Gegenmaßnahme: Andere Verteilungen der erwarteten </w:t>
+      </w:r>
+      <w:proofErr w:type="spellStart"/>
+      <w:r>
+        <w:t>Scores</w:t>
+      </w:r>
+      <w:proofErr w:type="spellEnd"/>
+    </w:p>
+    <w:p>
+      <w:r>
+        <w:br w:type="page"/>
+      </w:r>
+    </w:p>
+    <w:p>
+      <w:pPr>
+        <w:pStyle w:val="berschrift1"/>
+      </w:pPr>
+      <w:r>
+        <w:lastRenderedPageBreak/>
+        <w:t>Strukturvorhersage (PSI-Blast)</w:t>
+      </w:r>
+    </w:p>
+    <w:p>
+      <w:pPr>
+        <w:rPr>
+          <w:b/>
+          <w:u w:val="single"/>
+        </w:rPr>
+      </w:pPr>
+      <w:r>
+        <w:rPr>
+          <w:b/>
+          <w:u w:val="single"/>
+        </w:rPr>
+        <w:t xml:space="preserve">1) </w:t>
+      </w:r>
+      <w:proofErr w:type="spellStart"/>
+      <w:r>
+        <w:rPr>
+          <w:b/>
+          <w:u w:val="single"/>
+        </w:rPr>
+        <w:t>Globuläre</w:t>
+      </w:r>
+      <w:proofErr w:type="spellEnd"/>
+      <w:r>
+        <w:rPr>
+          <w:b/>
+          <w:u w:val="single"/>
+        </w:rPr>
+        <w:t xml:space="preserve"> Proteine</w:t>
+      </w:r>
+    </w:p>
+    <w:p>
+      <w:r>
+        <w:t>Jede Am</w:t>
+      </w:r>
+      <w:r>
+        <w:t>inosäure hat anhand von empirischen Beobachtungen Vorlieben für Strukturen zugewiesen bekommen</w:t>
+      </w:r>
+      <w:r>
+        <w:t xml:space="preserve"> (Auszählen der Anzahl von Aminosäuren in einer Struktur)</w:t>
+      </w:r>
+      <w:r>
+        <w:t>. Jetzt können daraus Vorlieben</w:t>
+      </w:r>
+      <w:r>
+        <w:t xml:space="preserve"> (</w:t>
+      </w:r>
+      <w:proofErr w:type="spellStart"/>
+      <w:r>
+        <w:t>Propensities</w:t>
+      </w:r>
+      <w:proofErr w:type="spellEnd"/>
+      <w:r>
+        <w:t xml:space="preserve"> </w:t>
+      </w:r>
+      <w:proofErr w:type="spellStart"/>
+      <w:r>
+        <w:t>p</w:t>
+      </w:r>
+      <w:r>
+        <w:rPr>
+          <w:vertAlign w:val="subscript"/>
+        </w:rPr>
+        <w:t>h</w:t>
+      </w:r>
+      <w:proofErr w:type="spellEnd"/>
+      <w:r>
+        <w:t xml:space="preserve">, </w:t>
+      </w:r>
+      <w:proofErr w:type="spellStart"/>
+      <w:r>
+        <w:t>p</w:t>
+      </w:r>
+      <w:r>
+        <w:rPr>
+          <w:vertAlign w:val="subscript"/>
+        </w:rPr>
+        <w:t>s</w:t>
+      </w:r>
+      <w:proofErr w:type="spellEnd"/>
+      <w:r>
+        <w:t xml:space="preserve">, </w:t>
+      </w:r>
+      <w:proofErr w:type="spellStart"/>
+      <w:r>
+        <w:t>p</w:t>
+      </w:r>
+      <w:r>
+        <w:rPr>
+          <w:vertAlign w:val="subscript"/>
+        </w:rPr>
+        <w:t>t</w:t>
+      </w:r>
+      <w:proofErr w:type="spellEnd"/>
+      <w:r>
+        <w:t>)</w:t>
+      </w:r>
+      <w:r>
+        <w:t xml:space="preserve"> für Sequenzen berechnet werden.</w:t>
+      </w:r>
+      <w:r>
+        <w:t xml:space="preserve"> Vorhersage kann nur auf ähnliche Sequenzen angewandt werden.</w:t>
+      </w:r>
+    </w:p>
+    <w:p>
+      <w:r>
+        <w:rPr>
+          <w:u w:val="single"/>
+        </w:rPr>
+        <w:t>Fenstermethode</w:t>
+      </w:r>
+      <w:r>
+        <w:rPr>
+          <w:u w:val="single"/>
+        </w:rPr>
+        <w:t xml:space="preserve"> (Chou &amp; </w:t>
+      </w:r>
+      <w:proofErr w:type="spellStart"/>
+      <w:r>
+        <w:rPr>
+          <w:u w:val="single"/>
+        </w:rPr>
+        <w:t>Fasman</w:t>
+      </w:r>
+      <w:proofErr w:type="spellEnd"/>
+      <w:r>
+        <w:rPr>
+          <w:u w:val="single"/>
+        </w:rPr>
+        <w:t>)</w:t>
+      </w:r>
+      <w:r>
+        <w:rPr>
+          <w:u w:val="single"/>
+        </w:rPr>
+        <w:t>:</w:t>
+      </w:r>
+      <w:r>
+        <w:t xml:space="preserve"> Anlegen eines Rahmens/Fenster</w:t>
+      </w:r>
+      <w:r>
+        <w:t xml:space="preserve"> über einen Teil</w:t>
+      </w:r>
+      <w:r>
+        <w:t xml:space="preserve"> der Sequenz, um die </w:t>
+      </w:r>
+      <w:proofErr w:type="spellStart"/>
+      <w:r>
+        <w:t>Propensity</w:t>
+      </w:r>
+      <w:proofErr w:type="spellEnd"/>
+      <w:r>
+        <w:t xml:space="preserve"> der eingeschlossenen Sequenz zu berechnen als Produkt der einzelnen Aminosäuren. Vorhersage nur möglich, wenn mindestens eine bestimmte Anzahl von Aminosäuren im Rahmen die Struktur bevorzugen oder eine Sequenz-</w:t>
+      </w:r>
+      <w:proofErr w:type="spellStart"/>
+      <w:r>
+        <w:t>Propensity</w:t>
+      </w:r>
+      <w:proofErr w:type="spellEnd"/>
+      <w:r>
+        <w:t xml:space="preserve"> &gt; 1 </w:t>
+      </w:r>
+      <w:r>
+        <w:t>entsteht</w:t>
+      </w:r>
+      <w:r>
+        <w:t xml:space="preserve"> für die Struktur.</w:t>
+      </w:r>
+    </w:p>
+    <w:p>
+      <w:r>
+        <w:t>Problem: Nur für kleine Datensätze, danach hohe Unstimmigkeiten in den Parametern. Allgemein &lt; 50 % Genauigkeit.</w:t>
+      </w:r>
+    </w:p>
+    <w:p>
+      <w:r>
+        <w:t xml:space="preserve">Alternative Ansätze für diese Methode: Betrachtung von Triplets statt einzelnen Aminosäuren. </w:t>
+      </w:r>
+    </w:p>
+    <w:p>
+      <w:r>
+        <w:rPr>
+          <w:u w:val="single"/>
+        </w:rPr>
+        <w:t>GOR-</w:t>
+      </w:r>
+      <w:proofErr w:type="spellStart"/>
+      <w:r>
+        <w:rPr>
+          <w:u w:val="single"/>
+        </w:rPr>
+        <w:t>Metode</w:t>
+      </w:r>
+      <w:proofErr w:type="spellEnd"/>
+      <w:r>
+        <w:rPr>
+          <w:u w:val="single"/>
+        </w:rPr>
+        <w:t>:</w:t>
+      </w:r>
+      <w:r>
+        <w:t xml:space="preserve"> Betrachtung von 17-Tupeln anhand einer zentralen Aminosäure. 20x17 Tabelle. Bis zu 80 % Genauigkeit für Alpha-Helix.</w:t>
+      </w:r>
+    </w:p>
+    <w:p>
+      <w:r>
+        <w:rPr>
+          <w:u w:val="single"/>
+        </w:rPr>
+        <w:t>Alternativ:</w:t>
+      </w:r>
+      <w:r>
+        <w:t xml:space="preserve"> Nutzung eines neuronalen Netzwerkes. 7 S</w:t>
+      </w:r>
+      <w:r>
+        <w:t>tellen werden jeweils betrachtet</w:t>
+      </w:r>
+      <w:r>
+        <w:t>, also 20 x 7 Eingangsneuronen</w:t>
+      </w:r>
+      <w:r>
+        <w:t xml:space="preserve">, dann auf </w:t>
+      </w:r>
+      <w:proofErr w:type="spellStart"/>
+      <w:r>
+        <w:t>hidden</w:t>
+      </w:r>
+      <w:proofErr w:type="spellEnd"/>
+      <w:r>
+        <w:t xml:space="preserve"> Layer (bspw. 80 Neuronen) und drei Ausgangsneuronen (Helix, Faltblatt und Turn). Weiterentwicklung: Nicht nur Neuronen feuern, deren Aminosäuren da sind, sondern Erstellen einer Substitutionsmatrix mit PSI-Blast und Nutzung dieser Matrix als Input. (PSIPRED-Methode). &gt;80% Genauigkeit für reine Alpha-Helix-Strukturen, etwa 75 % für Alpha und Beta Mischstrukturen.</w:t>
+      </w:r>
+    </w:p>
+    <w:p>
+      <w:pPr>
+        <w:rPr>
+          <w:b/>
+          <w:u w:val="single"/>
+        </w:rPr>
+      </w:pPr>
+      <w:r>
+        <w:rPr>
+          <w:b/>
+          <w:u w:val="single"/>
+        </w:rPr>
+        <w:t>2) Transmembran-Proteine</w:t>
+      </w:r>
+    </w:p>
+    <w:p>
+      <w:r>
+        <w:t xml:space="preserve">Entweder durchgehend Alpha oder Beta. Stark abhängig von </w:t>
+      </w:r>
+      <w:proofErr w:type="spellStart"/>
+      <w:r>
+        <w:t>Hydrophobozität</w:t>
+      </w:r>
+      <w:proofErr w:type="spellEnd"/>
+      <w:r>
+        <w:t xml:space="preserve">. </w:t>
+      </w:r>
+    </w:p>
+    <w:p>
+      <w:proofErr w:type="spellStart"/>
+      <w:r>
+        <w:rPr>
+          <w:u w:val="single"/>
+        </w:rPr>
+        <w:t>Hydrophobizitätsskala</w:t>
+      </w:r>
+      <w:proofErr w:type="spellEnd"/>
+      <w:r>
+        <w:rPr>
+          <w:u w:val="single"/>
+        </w:rPr>
+        <w:t>:</w:t>
+      </w:r>
+      <w:r>
+        <w:t xml:space="preserve"> </w:t>
+      </w:r>
+      <w:r>
+        <w:t xml:space="preserve">Um eine Transmembran-Helix zu finden, werden alle Hydropathie-Werte (heißt wirklich so…) </w:t>
+      </w:r>
+      <w:r>
+        <w:t>gemittelt</w:t>
+      </w:r>
+      <w:r>
+        <w:t xml:space="preserve"> in einem Sequenzfenster der Länge w.</w:t>
+      </w:r>
+      <w:r>
+        <w:t xml:space="preserve"> Wenn der Mittelwert von 19 Aminosäuren &gt; 1,6 ist, wird es als TMH vorhergesagt.</w:t>
+      </w:r>
+    </w:p>
+    <w:p>
+      <w:r>
+        <w:rPr>
+          <w:u w:val="single"/>
+        </w:rPr>
+        <w:t>Hidden-</w:t>
+      </w:r>
+      <w:proofErr w:type="spellStart"/>
+      <w:r>
+        <w:rPr>
+          <w:u w:val="single"/>
+        </w:rPr>
+        <w:t>Markov</w:t>
+      </w:r>
+      <w:proofErr w:type="spellEnd"/>
+      <w:r>
+        <w:rPr>
+          <w:u w:val="single"/>
+        </w:rPr>
+        <w:t>-Modell</w:t>
+      </w:r>
+      <w:r>
+        <w:rPr>
+          <w:u w:val="single"/>
+        </w:rPr>
+        <w:t xml:space="preserve">: </w:t>
+      </w:r>
+      <w:r>
+        <w:t xml:space="preserve">Anhand von bekannten/beobachtbaren Werten auf </w:t>
+      </w:r>
+      <w:proofErr w:type="spellStart"/>
+      <w:r>
+        <w:t>hidden</w:t>
+      </w:r>
+      <w:proofErr w:type="spellEnd"/>
+      <w:r>
+        <w:t xml:space="preserve"> Werte.</w:t>
+      </w:r>
+    </w:p>
+    <w:p>
+      <w:r>
+        <w:rPr>
+          <w:noProof/>
+          <w:lang w:eastAsia="de-DE"/>
+        </w:rPr>
+        <w:lastRenderedPageBreak/>
+        <w:drawing>
+          <wp:inline distT="0" distB="0" distL="0" distR="0">
+            <wp:extent cx="5756275" cy="3262630"/>
+            <wp:effectExtent l="0" t="0" r="0" b="0"/>
+            <wp:docPr id="4" name="Grafik 4"/>
+            <wp:cNvGraphicFramePr>
+              <a:graphicFrameLocks xmlns:a="http://schemas.openxmlformats.org/drawingml/2006/main" noChangeAspect="1"/>
+            </wp:cNvGraphicFramePr>
+            <a:graphic xmlns:a="http://schemas.openxmlformats.org/drawingml/2006/main">
+              <a:graphicData uri="http://schemas.openxmlformats.org/drawingml/2006/picture">
+                <pic:pic xmlns:pic="http://schemas.openxmlformats.org/drawingml/2006/picture">
+                  <pic:nvPicPr>
+                    <pic:cNvPr id="0" name="Picture 3"/>
+                    <pic:cNvPicPr>
+                      <a:picLocks noChangeAspect="1" noChangeArrowheads="1"/>
+                    </pic:cNvPicPr>
+                  </pic:nvPicPr>
+                  <pic:blipFill>
+                    <a:blip r:embed="rId7">
+                      <a:extLst>
+                        <a:ext uri="{28A0092B-C50C-407E-A947-70E740481C1C}">
+                          <a14:useLocalDpi xmlns:a14="http://schemas.microsoft.com/office/drawing/2010/main" val="0"/>
+                        </a:ext>
+                      </a:extLst>
+                    </a:blip>
+                    <a:srcRect/>
+                    <a:stretch>
+                      <a:fillRect/>
+                    </a:stretch>
+                  </pic:blipFill>
+                  <pic:spPr bwMode="auto">
+                    <a:xfrm>
+                      <a:off x="0" y="0"/>
+                      <a:ext cx="5756275" cy="3262630"/>
+                    </a:xfrm>
+                    <a:prstGeom prst="rect">
+                      <a:avLst/>
+                    </a:prstGeom>
+                    <a:noFill/>
+                    <a:ln>
+                      <a:noFill/>
+                    </a:ln>
+                  </pic:spPr>
+                </pic:pic>
+              </a:graphicData>
+            </a:graphic>
+          </wp:inline>
+        </w:drawing>
+      </w:r>
+    </w:p>
+    <w:p>
+      <w:r>
+        <w:t xml:space="preserve">Solange die Übergangswahrscheinlichkeiten und Emissionswahrscheinlichkeiten bekannt sind, kann anhand einer Abfolge von Beobachtbaren Inputs auf die Hidden Werte geschlossen werden. </w:t>
+      </w:r>
+      <w:proofErr w:type="spellStart"/>
+      <w:r>
+        <w:t>Bsp</w:t>
+      </w:r>
+      <w:proofErr w:type="spellEnd"/>
+      <w:r>
+        <w:t>: Anhand von AS-Sequenzen können Vorhersagen für die Membrandomänen getroffen werden. Liefert Wahrscheinlichkeiten für die unbekannten Zustände, keine digitalen Werte anhand von Schwellenwerten.</w:t>
+      </w:r>
       <w:bookmarkStart w:id="0" w:name="_GoBack"/>
       <w:bookmarkEnd w:id="0"/>
     </w:p>
     <w:p>
       <w:r>
-        <w:t xml:space="preserve">Informationsgehalt </w:t>
-      </w:r>
-      <w:proofErr w:type="spellStart"/>
-      <w:r>
-        <w:t>S</w:t>
-      </w:r>
-      <w:r>
-        <w:rPr>
-          <w:vertAlign w:val="subscript"/>
-        </w:rPr>
-        <w:t>obs</w:t>
-      </w:r>
-      <w:proofErr w:type="spellEnd"/>
-      <w:r>
-        <w:t>=</w:t>
-      </w:r>
-      <w:r>
-        <w:t>-(</w:t>
-      </w:r>
-      <w:proofErr w:type="spellStart"/>
-      <w:r>
-        <w:t>p</w:t>
-      </w:r>
-      <w:r>
-        <w:rPr>
-          <w:vertAlign w:val="subscript"/>
-        </w:rPr>
-        <w:t>A</w:t>
-      </w:r>
-      <w:proofErr w:type="spellEnd"/>
-      <w:r>
-        <w:t>*log</w:t>
-      </w:r>
-      <w:r>
-        <w:rPr>
-          <w:vertAlign w:val="subscript"/>
-        </w:rPr>
-        <w:t>2</w:t>
-      </w:r>
-      <w:r>
-        <w:t>p</w:t>
-      </w:r>
-      <w:r>
-        <w:rPr>
-          <w:vertAlign w:val="subscript"/>
-        </w:rPr>
-        <w:t>A</w:t>
-      </w:r>
-      <w:r>
-        <w:t xml:space="preserve">+ </w:t>
-      </w:r>
-      <w:proofErr w:type="spellStart"/>
-      <w:r>
-        <w:t>p</w:t>
-      </w:r>
-      <w:r>
-        <w:rPr>
-          <w:vertAlign w:val="subscript"/>
-        </w:rPr>
-        <w:t>A</w:t>
-      </w:r>
-      <w:proofErr w:type="spellEnd"/>
-      <w:r>
-        <w:t>*log</w:t>
-      </w:r>
-      <w:r>
-        <w:rPr>
-          <w:vertAlign w:val="subscript"/>
-        </w:rPr>
-        <w:t>2</w:t>
-      </w:r>
-      <w:r>
-        <w:t>p</w:t>
-      </w:r>
-      <w:r>
-        <w:rPr>
-          <w:vertAlign w:val="subscript"/>
-        </w:rPr>
-        <w:t>A</w:t>
-      </w:r>
-      <w:r>
-        <w:t>+…)</w:t>
-      </w:r>
-    </w:p>
-    <w:p>
-      <w:r>
-        <w:t>Auftragen der Informationsgehalte der einzelnen Stellen, aufgeteilt nach den Inf.-Gehältern der einzelnen Zustände.  Aufgetragen: R=</w:t>
-      </w:r>
-      <w:proofErr w:type="spellStart"/>
-      <w:r>
-        <w:t>S</w:t>
-      </w:r>
-      <w:r>
-        <w:rPr>
-          <w:vertAlign w:val="subscript"/>
-        </w:rPr>
-        <w:t>max</w:t>
-      </w:r>
-      <w:r>
-        <w:t>-S</w:t>
-      </w:r>
-      <w:r>
-        <w:rPr>
-          <w:vertAlign w:val="subscript"/>
-        </w:rPr>
-        <w:t>obs</w:t>
-      </w:r>
-      <w:proofErr w:type="spellEnd"/>
-      <w:r>
-        <w:t xml:space="preserve">, wobei </w:t>
-      </w:r>
-      <w:proofErr w:type="spellStart"/>
-      <w:r>
-        <w:t>S</w:t>
-      </w:r>
-      <w:r>
-        <w:rPr>
-          <w:vertAlign w:val="subscript"/>
-        </w:rPr>
-        <w:t>max</w:t>
-      </w:r>
-      <w:proofErr w:type="spellEnd"/>
-      <w:r>
-        <w:t xml:space="preserve"> der Fall mit idealer Gleichverteilung der Wahrscheinlichkeiten ist. -&gt; Höhe der Balken bedeutet, wie sicher man sich sein kann, dass der Buchstabe erscheint!</w:t>
+        <w:t>DDDSSDSSSD -&gt; RRRRSSSSRSSS</w:t>
       </w:r>
     </w:p>
     <w:sectPr>
@@ -5377,6 +6664,95 @@
       </w:rPr>
     </w:lvl>
   </w:abstractNum>
+  <w:abstractNum w:abstractNumId="5">
+    <w:nsid w:val="6BAB4199"/>
+    <w:multiLevelType w:val="hybridMultilevel"/>
+    <w:tmpl w:val="11D43970"/>
+    <w:lvl w:ilvl="0" w:tplc="04070011">
+      <w:start w:val="1"/>
+      <w:numFmt w:val="decimal"/>
+      <w:lvlText w:val="%1)"/>
+      <w:lvlJc w:val="left"/>
+      <w:pPr>
+        <w:ind w:left="720" w:hanging="360"/>
+      </w:pPr>
+      <w:rPr>
+        <w:rFonts w:hint="default"/>
+      </w:rPr>
+    </w:lvl>
+    <w:lvl w:ilvl="1" w:tplc="04070019" w:tentative="1">
+      <w:start w:val="1"/>
+      <w:numFmt w:val="lowerLetter"/>
+      <w:lvlText w:val="%2."/>
+      <w:lvlJc w:val="left"/>
+      <w:pPr>
+        <w:ind w:left="1440" w:hanging="360"/>
+      </w:pPr>
+    </w:lvl>
+    <w:lvl w:ilvl="2" w:tplc="0407001B" w:tentative="1">
+      <w:start w:val="1"/>
+      <w:numFmt w:val="lowerRoman"/>
+      <w:lvlText w:val="%3."/>
+      <w:lvlJc w:val="right"/>
+      <w:pPr>
+        <w:ind w:left="2160" w:hanging="180"/>
+      </w:pPr>
+    </w:lvl>
+    <w:lvl w:ilvl="3" w:tplc="0407000F" w:tentative="1">
+      <w:start w:val="1"/>
+      <w:numFmt w:val="decimal"/>
+      <w:lvlText w:val="%4."/>
+      <w:lvlJc w:val="left"/>
+      <w:pPr>
+        <w:ind w:left="2880" w:hanging="360"/>
+      </w:pPr>
+    </w:lvl>
+    <w:lvl w:ilvl="4" w:tplc="04070019" w:tentative="1">
+      <w:start w:val="1"/>
+      <w:numFmt w:val="lowerLetter"/>
+      <w:lvlText w:val="%5."/>
+      <w:lvlJc w:val="left"/>
+      <w:pPr>
+        <w:ind w:left="3600" w:hanging="360"/>
+      </w:pPr>
+    </w:lvl>
+    <w:lvl w:ilvl="5" w:tplc="0407001B" w:tentative="1">
+      <w:start w:val="1"/>
+      <w:numFmt w:val="lowerRoman"/>
+      <w:lvlText w:val="%6."/>
+      <w:lvlJc w:val="right"/>
+      <w:pPr>
+        <w:ind w:left="4320" w:hanging="180"/>
+      </w:pPr>
+    </w:lvl>
+    <w:lvl w:ilvl="6" w:tplc="0407000F" w:tentative="1">
+      <w:start w:val="1"/>
+      <w:numFmt w:val="decimal"/>
+      <w:lvlText w:val="%7."/>
+      <w:lvlJc w:val="left"/>
+      <w:pPr>
+        <w:ind w:left="5040" w:hanging="360"/>
+      </w:pPr>
+    </w:lvl>
+    <w:lvl w:ilvl="7" w:tplc="04070019" w:tentative="1">
+      <w:start w:val="1"/>
+      <w:numFmt w:val="lowerLetter"/>
+      <w:lvlText w:val="%8."/>
+      <w:lvlJc w:val="left"/>
+      <w:pPr>
+        <w:ind w:left="5760" w:hanging="360"/>
+      </w:pPr>
+    </w:lvl>
+    <w:lvl w:ilvl="8" w:tplc="0407001B" w:tentative="1">
+      <w:start w:val="1"/>
+      <w:numFmt w:val="lowerRoman"/>
+      <w:lvlText w:val="%9."/>
+      <w:lvlJc w:val="right"/>
+      <w:pPr>
+        <w:ind w:left="6480" w:hanging="180"/>
+      </w:pPr>
+    </w:lvl>
+  </w:abstractNum>
   <w:num w:numId="1">
     <w:abstractNumId w:val="2"/>
   </w:num>
@@ -5391,6 +6767,9 @@
   </w:num>
   <w:num w:numId="5">
     <w:abstractNumId w:val="4"/>
+  </w:num>
+  <w:num w:numId="6">
+    <w:abstractNumId w:val="5"/>
   </w:num>
 </w:numbering>
 </file>
@@ -5735,6 +7114,45 @@
       <w:contextualSpacing/>
     </w:pPr>
   </w:style>
+  <w:style w:type="paragraph" w:styleId="Titel">
+    <w:name w:val="Title"/>
+    <w:basedOn w:val="Standard"/>
+    <w:next w:val="Standard"/>
+    <w:link w:val="TitelZchn"/>
+    <w:uiPriority w:val="10"/>
+    <w:qFormat/>
+    <w:rsid w:val="002916B1"/>
+    <w:pPr>
+      <w:pBdr>
+        <w:bottom w:val="single" w:sz="8" w:space="4" w:color="4F81BD" w:themeColor="accent1"/>
+      </w:pBdr>
+      <w:spacing w:after="300" w:line="240" w:lineRule="auto"/>
+      <w:contextualSpacing/>
+    </w:pPr>
+    <w:rPr>
+      <w:rFonts w:asciiTheme="majorHAnsi" w:eastAsiaTheme="majorEastAsia" w:hAnsiTheme="majorHAnsi" w:cstheme="majorBidi"/>
+      <w:color w:val="17365D" w:themeColor="text2" w:themeShade="BF"/>
+      <w:spacing w:val="5"/>
+      <w:kern w:val="28"/>
+      <w:sz w:val="52"/>
+      <w:szCs w:val="52"/>
+    </w:rPr>
+  </w:style>
+  <w:style w:type="character" w:customStyle="1" w:styleId="TitelZchn">
+    <w:name w:val="Titel Zchn"/>
+    <w:basedOn w:val="Absatz-Standardschriftart"/>
+    <w:link w:val="Titel"/>
+    <w:uiPriority w:val="10"/>
+    <w:rsid w:val="002916B1"/>
+    <w:rPr>
+      <w:rFonts w:asciiTheme="majorHAnsi" w:eastAsiaTheme="majorEastAsia" w:hAnsiTheme="majorHAnsi" w:cstheme="majorBidi"/>
+      <w:color w:val="17365D" w:themeColor="text2" w:themeShade="BF"/>
+      <w:spacing w:val="5"/>
+      <w:kern w:val="28"/>
+      <w:sz w:val="52"/>
+      <w:szCs w:val="52"/>
+    </w:rPr>
+  </w:style>
 </w:styles>
 </file>
 
@@ -6078,6 +7496,45 @@
       <w:contextualSpacing/>
     </w:pPr>
   </w:style>
+  <w:style w:type="paragraph" w:styleId="Titel">
+    <w:name w:val="Title"/>
+    <w:basedOn w:val="Standard"/>
+    <w:next w:val="Standard"/>
+    <w:link w:val="TitelZchn"/>
+    <w:uiPriority w:val="10"/>
+    <w:qFormat/>
+    <w:rsid w:val="002916B1"/>
+    <w:pPr>
+      <w:pBdr>
+        <w:bottom w:val="single" w:sz="8" w:space="4" w:color="4F81BD" w:themeColor="accent1"/>
+      </w:pBdr>
+      <w:spacing w:after="300" w:line="240" w:lineRule="auto"/>
+      <w:contextualSpacing/>
+    </w:pPr>
+    <w:rPr>
+      <w:rFonts w:asciiTheme="majorHAnsi" w:eastAsiaTheme="majorEastAsia" w:hAnsiTheme="majorHAnsi" w:cstheme="majorBidi"/>
+      <w:color w:val="17365D" w:themeColor="text2" w:themeShade="BF"/>
+      <w:spacing w:val="5"/>
+      <w:kern w:val="28"/>
+      <w:sz w:val="52"/>
+      <w:szCs w:val="52"/>
+    </w:rPr>
+  </w:style>
+  <w:style w:type="character" w:customStyle="1" w:styleId="TitelZchn">
+    <w:name w:val="Titel Zchn"/>
+    <w:basedOn w:val="Absatz-Standardschriftart"/>
+    <w:link w:val="Titel"/>
+    <w:uiPriority w:val="10"/>
+    <w:rsid w:val="002916B1"/>
+    <w:rPr>
+      <w:rFonts w:asciiTheme="majorHAnsi" w:eastAsiaTheme="majorEastAsia" w:hAnsiTheme="majorHAnsi" w:cstheme="majorBidi"/>
+      <w:color w:val="17365D" w:themeColor="text2" w:themeShade="BF"/>
+      <w:spacing w:val="5"/>
+      <w:kern w:val="28"/>
+      <w:sz w:val="52"/>
+      <w:szCs w:val="52"/>
+    </w:rPr>
+  </w:style>
 </w:styles>
 </file>
 

</xml_diff>